<commit_message>
Deployed 7fea86b with MkDocs version: 1.0.4
</commit_message>
<xml_diff>
--- a/lab-guides/md/pandoc-notes.docx
+++ b/lab-guides/md/pandoc-notes.docx
@@ -15,16 +15,30 @@
       </w:hyperlink>
     </w:p>
     <w:p>
-      <w:r>
-        <w:t xml:space="preserve">Pandoc supported formats for Markdown…  </w:t>
-      </w:r>
-      <w:r>
-        <w:rPr>
-          <w:b/>
-          <w:bCs/>
-        </w:rPr>
-        <w:t>-t gfm</w:t>
-      </w:r>
+      <w:proofErr w:type="spellStart"/>
+      <w:r>
+        <w:t>Pandoc</w:t>
+      </w:r>
+      <w:proofErr w:type="spellEnd"/>
+      <w:r>
+        <w:t xml:space="preserve"> supported formats for Markdown…  </w:t>
+      </w:r>
+      <w:r>
+        <w:rPr>
+          <w:b/>
+          <w:bCs/>
+        </w:rPr>
+        <w:t xml:space="preserve">-t </w:t>
+      </w:r>
+      <w:proofErr w:type="spellStart"/>
+      <w:r>
+        <w:rPr>
+          <w:b/>
+          <w:bCs/>
+        </w:rPr>
+        <w:t>gfm</w:t>
+      </w:r>
+      <w:proofErr w:type="spellEnd"/>
       <w:r>
         <w:t xml:space="preserve"> is for Git supported markdown)</w:t>
       </w:r>
@@ -62,7 +76,25 @@
           <w:sz w:val="20"/>
           <w:szCs w:val="20"/>
         </w:rPr>
-        <w:t xml:space="preserve">-t gfm (GitHub-Flavored Markdown)  </w:t>
+        <w:t xml:space="preserve">-t </w:t>
+      </w:r>
+      <w:proofErr w:type="spellStart"/>
+      <w:r>
+        <w:rPr>
+          <w:rFonts w:ascii="Courier New" w:eastAsia="Times New Roman" w:hAnsi="Courier New" w:cs="Courier New"/>
+          <w:sz w:val="20"/>
+          <w:szCs w:val="20"/>
+        </w:rPr>
+        <w:t>gfm</w:t>
+      </w:r>
+      <w:proofErr w:type="spellEnd"/>
+      <w:r>
+        <w:rPr>
+          <w:rFonts w:ascii="Courier New" w:eastAsia="Times New Roman" w:hAnsi="Courier New" w:cs="Courier New"/>
+          <w:sz w:val="20"/>
+          <w:szCs w:val="20"/>
+        </w:rPr>
+        <w:t xml:space="preserve"> (GitHub-Flavored Markdown)  </w:t>
       </w:r>
     </w:p>
     <w:p>
@@ -98,7 +130,43 @@
           <w:sz w:val="20"/>
           <w:szCs w:val="20"/>
         </w:rPr>
-        <w:t xml:space="preserve">-t markdown_mmd (MultiMarkdown)  </w:t>
+        <w:t xml:space="preserve">-t </w:t>
+      </w:r>
+      <w:proofErr w:type="spellStart"/>
+      <w:r>
+        <w:rPr>
+          <w:rFonts w:ascii="Courier New" w:eastAsia="Times New Roman" w:hAnsi="Courier New" w:cs="Courier New"/>
+          <w:sz w:val="20"/>
+          <w:szCs w:val="20"/>
+        </w:rPr>
+        <w:t>markdown_mmd</w:t>
+      </w:r>
+      <w:proofErr w:type="spellEnd"/>
+      <w:r>
+        <w:rPr>
+          <w:rFonts w:ascii="Courier New" w:eastAsia="Times New Roman" w:hAnsi="Courier New" w:cs="Courier New"/>
+          <w:sz w:val="20"/>
+          <w:szCs w:val="20"/>
+        </w:rPr>
+        <w:t xml:space="preserve"> (</w:t>
+      </w:r>
+      <w:proofErr w:type="spellStart"/>
+      <w:r>
+        <w:rPr>
+          <w:rFonts w:ascii="Courier New" w:eastAsia="Times New Roman" w:hAnsi="Courier New" w:cs="Courier New"/>
+          <w:sz w:val="20"/>
+          <w:szCs w:val="20"/>
+        </w:rPr>
+        <w:t>MultiMarkdown</w:t>
+      </w:r>
+      <w:proofErr w:type="spellEnd"/>
+      <w:r>
+        <w:rPr>
+          <w:rFonts w:ascii="Courier New" w:eastAsia="Times New Roman" w:hAnsi="Courier New" w:cs="Courier New"/>
+          <w:sz w:val="20"/>
+          <w:szCs w:val="20"/>
+        </w:rPr>
+        <w:t xml:space="preserve">)  </w:t>
       </w:r>
     </w:p>
     <w:p>
@@ -134,7 +202,25 @@
           <w:sz w:val="20"/>
           <w:szCs w:val="20"/>
         </w:rPr>
-        <w:t xml:space="preserve">-t markdown (pandoc’s extended Markdown)  </w:t>
+        <w:t>-t markdown (</w:t>
+      </w:r>
+      <w:proofErr w:type="spellStart"/>
+      <w:r>
+        <w:rPr>
+          <w:rFonts w:ascii="Courier New" w:eastAsia="Times New Roman" w:hAnsi="Courier New" w:cs="Courier New"/>
+          <w:sz w:val="20"/>
+          <w:szCs w:val="20"/>
+        </w:rPr>
+        <w:t>pandoc’s</w:t>
+      </w:r>
+      <w:proofErr w:type="spellEnd"/>
+      <w:r>
+        <w:rPr>
+          <w:rFonts w:ascii="Courier New" w:eastAsia="Times New Roman" w:hAnsi="Courier New" w:cs="Courier New"/>
+          <w:sz w:val="20"/>
+          <w:szCs w:val="20"/>
+        </w:rPr>
+        <w:t xml:space="preserve"> extended Markdown)  </w:t>
       </w:r>
     </w:p>
     <w:p>
@@ -170,7 +256,43 @@
           <w:sz w:val="20"/>
           <w:szCs w:val="20"/>
         </w:rPr>
-        <w:t xml:space="preserve">-t markdown_strict (original unextended Markdown)  </w:t>
+        <w:t xml:space="preserve">-t </w:t>
+      </w:r>
+      <w:proofErr w:type="spellStart"/>
+      <w:r>
+        <w:rPr>
+          <w:rFonts w:ascii="Courier New" w:eastAsia="Times New Roman" w:hAnsi="Courier New" w:cs="Courier New"/>
+          <w:sz w:val="20"/>
+          <w:szCs w:val="20"/>
+        </w:rPr>
+        <w:t>markdown_strict</w:t>
+      </w:r>
+      <w:proofErr w:type="spellEnd"/>
+      <w:r>
+        <w:rPr>
+          <w:rFonts w:ascii="Courier New" w:eastAsia="Times New Roman" w:hAnsi="Courier New" w:cs="Courier New"/>
+          <w:sz w:val="20"/>
+          <w:szCs w:val="20"/>
+        </w:rPr>
+        <w:t xml:space="preserve"> (original </w:t>
+      </w:r>
+      <w:proofErr w:type="spellStart"/>
+      <w:r>
+        <w:rPr>
+          <w:rFonts w:ascii="Courier New" w:eastAsia="Times New Roman" w:hAnsi="Courier New" w:cs="Courier New"/>
+          <w:sz w:val="20"/>
+          <w:szCs w:val="20"/>
+        </w:rPr>
+        <w:t>unextended</w:t>
+      </w:r>
+      <w:proofErr w:type="spellEnd"/>
+      <w:r>
+        <w:rPr>
+          <w:rFonts w:ascii="Courier New" w:eastAsia="Times New Roman" w:hAnsi="Courier New" w:cs="Courier New"/>
+          <w:sz w:val="20"/>
+          <w:szCs w:val="20"/>
+        </w:rPr>
+        <w:t xml:space="preserve"> Markdown)  </w:t>
       </w:r>
     </w:p>
     <w:p>
@@ -206,7 +328,25 @@
           <w:sz w:val="20"/>
           <w:szCs w:val="20"/>
         </w:rPr>
-        <w:t xml:space="preserve">-t markdown_phpextra (PHP Markdown Extra)  </w:t>
+        <w:t xml:space="preserve">-t </w:t>
+      </w:r>
+      <w:proofErr w:type="spellStart"/>
+      <w:r>
+        <w:rPr>
+          <w:rFonts w:ascii="Courier New" w:eastAsia="Times New Roman" w:hAnsi="Courier New" w:cs="Courier New"/>
+          <w:sz w:val="20"/>
+          <w:szCs w:val="20"/>
+        </w:rPr>
+        <w:t>markdown_phpextra</w:t>
+      </w:r>
+      <w:proofErr w:type="spellEnd"/>
+      <w:r>
+        <w:rPr>
+          <w:rFonts w:ascii="Courier New" w:eastAsia="Times New Roman" w:hAnsi="Courier New" w:cs="Courier New"/>
+          <w:sz w:val="20"/>
+          <w:szCs w:val="20"/>
+        </w:rPr>
+        <w:t xml:space="preserve"> (PHP Markdown Extra)  </w:t>
       </w:r>
     </w:p>
     <w:p>
@@ -242,7 +382,43 @@
           <w:sz w:val="20"/>
           <w:szCs w:val="20"/>
         </w:rPr>
-        <w:t xml:space="preserve">-t commonmark (CommonMark Markdown)  </w:t>
+        <w:t xml:space="preserve">-t </w:t>
+      </w:r>
+      <w:proofErr w:type="spellStart"/>
+      <w:r>
+        <w:rPr>
+          <w:rFonts w:ascii="Courier New" w:eastAsia="Times New Roman" w:hAnsi="Courier New" w:cs="Courier New"/>
+          <w:sz w:val="20"/>
+          <w:szCs w:val="20"/>
+        </w:rPr>
+        <w:t>commonmark</w:t>
+      </w:r>
+      <w:proofErr w:type="spellEnd"/>
+      <w:r>
+        <w:rPr>
+          <w:rFonts w:ascii="Courier New" w:eastAsia="Times New Roman" w:hAnsi="Courier New" w:cs="Courier New"/>
+          <w:sz w:val="20"/>
+          <w:szCs w:val="20"/>
+        </w:rPr>
+        <w:t xml:space="preserve"> (</w:t>
+      </w:r>
+      <w:proofErr w:type="spellStart"/>
+      <w:r>
+        <w:rPr>
+          <w:rFonts w:ascii="Courier New" w:eastAsia="Times New Roman" w:hAnsi="Courier New" w:cs="Courier New"/>
+          <w:sz w:val="20"/>
+          <w:szCs w:val="20"/>
+        </w:rPr>
+        <w:t>CommonMark</w:t>
+      </w:r>
+      <w:proofErr w:type="spellEnd"/>
+      <w:r>
+        <w:rPr>
+          <w:rFonts w:ascii="Courier New" w:eastAsia="Times New Roman" w:hAnsi="Courier New" w:cs="Courier New"/>
+          <w:sz w:val="20"/>
+          <w:szCs w:val="20"/>
+        </w:rPr>
+        <w:t xml:space="preserve"> Markdown)  </w:t>
       </w:r>
     </w:p>
     <w:p/>
@@ -274,12 +450,21 @@
       </w:r>
     </w:p>
     <w:p>
-      <w:r>
-        <w:rPr>
-          <w:rStyle w:val="HTMLCode"/>
-          <w:rFonts w:eastAsiaTheme="minorHAnsi"/>
-        </w:rPr>
-        <w:t xml:space="preserve">pandoc -o </w:t>
+      <w:proofErr w:type="spellStart"/>
+      <w:r>
+        <w:rPr>
+          <w:rStyle w:val="HTMLCode"/>
+          <w:rFonts w:eastAsiaTheme="minorHAnsi"/>
+        </w:rPr>
+        <w:t>pandoc</w:t>
+      </w:r>
+      <w:proofErr w:type="spellEnd"/>
+      <w:r>
+        <w:rPr>
+          <w:rStyle w:val="HTMLCode"/>
+          <w:rFonts w:eastAsiaTheme="minorHAnsi"/>
+        </w:rPr>
+        <w:t xml:space="preserve"> -o </w:t>
       </w:r>
       <w:r>
         <w:rPr>
@@ -320,21 +505,32 @@
       <w:r>
         <w:t xml:space="preserve">t </w:t>
       </w:r>
+      <w:proofErr w:type="spellStart"/>
+      <w:proofErr w:type="gramStart"/>
       <w:r>
         <w:t>gfm</w:t>
       </w:r>
-      <w:r>
-        <w:t xml:space="preserve"> </w:t>
-      </w:r>
-      <w:r>
-        <w:t xml:space="preserve"> </w:t>
-      </w:r>
-      <w:r>
-        <w:rPr>
-          <w:rStyle w:val="HTMLCode"/>
-          <w:rFonts w:eastAsiaTheme="minorHAnsi"/>
-        </w:rPr>
-        <w:t>--extract-media=./</w:t>
+      <w:proofErr w:type="spellEnd"/>
+      <w:r>
+        <w:t xml:space="preserve"> </w:t>
+      </w:r>
+      <w:r>
+        <w:t xml:space="preserve"> </w:t>
+      </w:r>
+      <w:r>
+        <w:rPr>
+          <w:rStyle w:val="HTMLCode"/>
+          <w:rFonts w:eastAsiaTheme="minorHAnsi"/>
+        </w:rPr>
+        <w:t>--</w:t>
+      </w:r>
+      <w:proofErr w:type="gramEnd"/>
+      <w:r>
+        <w:rPr>
+          <w:rStyle w:val="HTMLCode"/>
+          <w:rFonts w:eastAsiaTheme="minorHAnsi"/>
+        </w:rPr>
+        <w:t>extract-media=./</w:t>
       </w:r>
       <w:r>
         <w:rPr>
@@ -394,12 +590,21 @@
       </w:pPr>
     </w:p>
     <w:p>
-      <w:r>
-        <w:rPr>
-          <w:rStyle w:val="HTMLCode"/>
-          <w:rFonts w:eastAsiaTheme="minorHAnsi"/>
-        </w:rPr>
-        <w:t xml:space="preserve">pandoc -o </w:t>
+      <w:proofErr w:type="spellStart"/>
+      <w:r>
+        <w:rPr>
+          <w:rStyle w:val="HTMLCode"/>
+          <w:rFonts w:eastAsiaTheme="minorHAnsi"/>
+        </w:rPr>
+        <w:t>pandoc</w:t>
+      </w:r>
+      <w:proofErr w:type="spellEnd"/>
+      <w:r>
+        <w:rPr>
+          <w:rStyle w:val="HTMLCode"/>
+          <w:rFonts w:eastAsiaTheme="minorHAnsi"/>
+        </w:rPr>
+        <w:t xml:space="preserve"> -o </w:t>
       </w:r>
       <w:r>
         <w:rPr>
@@ -413,7 +618,258 @@
           <w:rStyle w:val="HTMLCode"/>
           <w:rFonts w:eastAsiaTheme="minorHAnsi"/>
         </w:rPr>
-        <w:t>d\lab</w:t>
+        <w:t>d\lab4</w:t>
+      </w:r>
+      <w:r>
+        <w:t>\</w:t>
+      </w:r>
+      <w:r>
+        <w:rPr>
+          <w:rStyle w:val="HTMLCode"/>
+          <w:rFonts w:eastAsiaTheme="minorHAnsi"/>
+        </w:rPr>
+        <w:t>Lab04-Liberty-VSCode_v1.4</w:t>
+      </w:r>
+      <w:r>
+        <w:t>.</w:t>
+      </w:r>
+      <w:r>
+        <w:t>md</w:t>
+      </w:r>
+      <w:r>
+        <w:t xml:space="preserve"> </w:t>
+      </w:r>
+      <w:r>
+        <w:t>-</w:t>
+      </w:r>
+      <w:r>
+        <w:t xml:space="preserve">t </w:t>
+      </w:r>
+      <w:proofErr w:type="spellStart"/>
+      <w:proofErr w:type="gramStart"/>
+      <w:r>
+        <w:t>gfm</w:t>
+      </w:r>
+      <w:proofErr w:type="spellEnd"/>
+      <w:r>
+        <w:t xml:space="preserve"> </w:t>
+      </w:r>
+      <w:r>
+        <w:t xml:space="preserve"> </w:t>
+      </w:r>
+      <w:r>
+        <w:rPr>
+          <w:rStyle w:val="HTMLCode"/>
+          <w:rFonts w:eastAsiaTheme="minorHAnsi"/>
+        </w:rPr>
+        <w:t>--</w:t>
+      </w:r>
+      <w:proofErr w:type="gramEnd"/>
+      <w:r>
+        <w:rPr>
+          <w:rStyle w:val="HTMLCode"/>
+          <w:rFonts w:eastAsiaTheme="minorHAnsi"/>
+        </w:rPr>
+        <w:t xml:space="preserve">extract-media=./lab4/images </w:t>
+      </w:r>
+      <w:r>
+        <w:t>C:\mkdocs_projects\Liberty-Workshop\src\docs\lab-guides\m</w:t>
+      </w:r>
+      <w:r>
+        <w:t>d\lab4</w:t>
+      </w:r>
+      <w:r>
+        <w:rPr>
+          <w:rStyle w:val="HTMLCode"/>
+          <w:rFonts w:eastAsiaTheme="minorHAnsi"/>
+        </w:rPr>
+        <w:t>\</w:t>
+      </w:r>
+      <w:r>
+        <w:rPr>
+          <w:rStyle w:val="HTMLCode"/>
+          <w:rFonts w:eastAsiaTheme="minorHAnsi"/>
+        </w:rPr>
+        <w:t>Lab04-Liberty-VSCode_v1.4</w:t>
+      </w:r>
+      <w:r>
+        <w:rPr>
+          <w:rStyle w:val="HTMLCode"/>
+          <w:rFonts w:eastAsiaTheme="minorHAnsi"/>
+        </w:rPr>
+        <w:t>.docx</w:t>
+      </w:r>
+    </w:p>
+    <w:p>
+      <w:pPr>
+        <w:rPr>
+          <w:b/>
+          <w:bCs/>
+        </w:rPr>
+      </w:pPr>
+    </w:p>
+    <w:p>
+      <w:proofErr w:type="spellStart"/>
+      <w:r>
+        <w:rPr>
+          <w:rStyle w:val="HTMLCode"/>
+          <w:rFonts w:eastAsiaTheme="minorHAnsi"/>
+        </w:rPr>
+        <w:t>pandoc</w:t>
+      </w:r>
+      <w:proofErr w:type="spellEnd"/>
+      <w:r>
+        <w:rPr>
+          <w:rStyle w:val="HTMLCode"/>
+          <w:rFonts w:eastAsiaTheme="minorHAnsi"/>
+        </w:rPr>
+        <w:t xml:space="preserve"> -o </w:t>
+      </w:r>
+      <w:r>
+        <w:rPr>
+          <w:rStyle w:val="HTMLCode"/>
+          <w:rFonts w:eastAsiaTheme="minorHAnsi"/>
+        </w:rPr>
+        <w:t>C:\mkdocs_projects\Liberty-Workshop\src\docs\lab-guides\m</w:t>
+      </w:r>
+      <w:r>
+        <w:rPr>
+          <w:rStyle w:val="HTMLCode"/>
+          <w:rFonts w:eastAsiaTheme="minorHAnsi"/>
+        </w:rPr>
+        <w:t>d\</w:t>
+      </w:r>
+      <w:r>
+        <w:rPr>
+          <w:rStyle w:val="HTMLCode"/>
+          <w:rFonts w:eastAsiaTheme="minorHAnsi"/>
+        </w:rPr>
+        <w:t>1155</w:t>
+      </w:r>
+      <w:r>
+        <w:t>\</w:t>
+      </w:r>
+      <w:r>
+        <w:t>Discover-Liberty_v1.6</w:t>
+      </w:r>
+      <w:r>
+        <w:t>.</w:t>
+      </w:r>
+      <w:r>
+        <w:t>md</w:t>
+      </w:r>
+      <w:r>
+        <w:t xml:space="preserve"> </w:t>
+      </w:r>
+      <w:r>
+        <w:t>-</w:t>
+      </w:r>
+      <w:r>
+        <w:t xml:space="preserve">t </w:t>
+      </w:r>
+      <w:proofErr w:type="spellStart"/>
+      <w:proofErr w:type="gramStart"/>
+      <w:r>
+        <w:t>gfm</w:t>
+      </w:r>
+      <w:proofErr w:type="spellEnd"/>
+      <w:r>
+        <w:t xml:space="preserve"> </w:t>
+      </w:r>
+      <w:r>
+        <w:t xml:space="preserve"> </w:t>
+      </w:r>
+      <w:r>
+        <w:rPr>
+          <w:rStyle w:val="HTMLCode"/>
+          <w:rFonts w:eastAsiaTheme="minorHAnsi"/>
+        </w:rPr>
+        <w:t>--</w:t>
+      </w:r>
+      <w:proofErr w:type="gramEnd"/>
+      <w:r>
+        <w:rPr>
+          <w:rStyle w:val="HTMLCode"/>
+          <w:rFonts w:eastAsiaTheme="minorHAnsi"/>
+        </w:rPr>
+        <w:t xml:space="preserve">extract-media=./images </w:t>
+      </w:r>
+      <w:r>
+        <w:t>C:\mkdocs_projects\Liberty-Workshop\src\docs\lab-guides\m</w:t>
+      </w:r>
+      <w:r>
+        <w:t>d\</w:t>
+      </w:r>
+      <w:r>
+        <w:t>1155</w:t>
+      </w:r>
+      <w:r>
+        <w:rPr>
+          <w:rStyle w:val="HTMLCode"/>
+          <w:rFonts w:eastAsiaTheme="minorHAnsi"/>
+        </w:rPr>
+        <w:t>\</w:t>
+      </w:r>
+      <w:r>
+        <w:rPr>
+          <w:rStyle w:val="HTMLCode"/>
+          <w:rFonts w:eastAsiaTheme="minorHAnsi"/>
+        </w:rPr>
+        <w:t>Lab02-Discover-Liberty_v1.6</w:t>
+      </w:r>
+      <w:r>
+        <w:rPr>
+          <w:rStyle w:val="HTMLCode"/>
+          <w:rFonts w:eastAsiaTheme="minorHAnsi"/>
+        </w:rPr>
+        <w:t>.</w:t>
+      </w:r>
+      <w:r>
+        <w:rPr>
+          <w:rStyle w:val="HTMLCode"/>
+          <w:rFonts w:eastAsiaTheme="minorHAnsi"/>
+        </w:rPr>
+        <w:t>docx</w:t>
+      </w:r>
+    </w:p>
+    <w:p>
+      <w:pPr>
+        <w:rPr>
+          <w:b/>
+          <w:bCs/>
+        </w:rPr>
+      </w:pPr>
+    </w:p>
+    <w:p>
+      <w:proofErr w:type="spellStart"/>
+      <w:r>
+        <w:rPr>
+          <w:rStyle w:val="HTMLCode"/>
+          <w:rFonts w:eastAsiaTheme="minorHAnsi"/>
+        </w:rPr>
+        <w:t>pandoc</w:t>
+      </w:r>
+      <w:proofErr w:type="spellEnd"/>
+      <w:r>
+        <w:rPr>
+          <w:rStyle w:val="HTMLCode"/>
+          <w:rFonts w:eastAsiaTheme="minorHAnsi"/>
+        </w:rPr>
+        <w:t xml:space="preserve"> -o </w:t>
+      </w:r>
+      <w:r>
+        <w:rPr>
+          <w:rStyle w:val="HTMLCode"/>
+          <w:rFonts w:eastAsiaTheme="minorHAnsi"/>
+        </w:rPr>
+        <w:t>C:\mkdocs_projects\Liberty-Workshop\src\docs\lab-guides\m</w:t>
+      </w:r>
+      <w:r>
+        <w:rPr>
+          <w:rStyle w:val="HTMLCode"/>
+          <w:rFonts w:eastAsiaTheme="minorHAnsi"/>
+        </w:rPr>
+        <w:t>d\115</w:t>
       </w:r>
       <w:r>
         <w:rPr>
@@ -426,11 +882,22 @@
         <w:t>\</w:t>
       </w:r>
       <w:r>
-        <w:rPr>
-          <w:rStyle w:val="HTMLCode"/>
-          <w:rFonts w:eastAsiaTheme="minorHAnsi"/>
-        </w:rPr>
-        <w:t>Lab04-Liberty-VSCode_v1.4</w:t>
+        <w:t>Liberty</w:t>
+      </w:r>
+      <w:r>
+        <w:t>_</w:t>
+      </w:r>
+      <w:r>
+        <w:t>getting</w:t>
+      </w:r>
+      <w:r>
+        <w:t>_</w:t>
+      </w:r>
+      <w:r>
+        <w:t>started</w:t>
+      </w:r>
+      <w:r>
+        <w:t>_v1.6</w:t>
       </w:r>
       <w:r>
         <w:t>.</w:t>
@@ -447,27 +914,40 @@
       <w:r>
         <w:t xml:space="preserve">t </w:t>
       </w:r>
+      <w:proofErr w:type="spellStart"/>
+      <w:proofErr w:type="gramStart"/>
       <w:r>
         <w:t>gfm</w:t>
       </w:r>
-      <w:r>
-        <w:t xml:space="preserve"> </w:t>
-      </w:r>
-      <w:r>
-        <w:t xml:space="preserve"> </w:t>
-      </w:r>
-      <w:r>
-        <w:rPr>
-          <w:rStyle w:val="HTMLCode"/>
-          <w:rFonts w:eastAsiaTheme="minorHAnsi"/>
-        </w:rPr>
-        <w:t>--extract-media=./lab</w:t>
-      </w:r>
-      <w:r>
-        <w:rPr>
-          <w:rStyle w:val="HTMLCode"/>
-          <w:rFonts w:eastAsiaTheme="minorHAnsi"/>
-        </w:rPr>
+      <w:proofErr w:type="spellEnd"/>
+      <w:r>
+        <w:t xml:space="preserve"> </w:t>
+      </w:r>
+      <w:r>
+        <w:t xml:space="preserve"> </w:t>
+      </w:r>
+      <w:r>
+        <w:rPr>
+          <w:rStyle w:val="HTMLCode"/>
+          <w:rFonts w:eastAsiaTheme="minorHAnsi"/>
+        </w:rPr>
+        <w:t>--</w:t>
+      </w:r>
+      <w:proofErr w:type="gramEnd"/>
+      <w:r>
+        <w:rPr>
+          <w:rStyle w:val="HTMLCode"/>
+          <w:rFonts w:eastAsiaTheme="minorHAnsi"/>
+        </w:rPr>
+        <w:t xml:space="preserve">extract-media=./images </w:t>
+      </w:r>
+      <w:r>
+        <w:t>C:\mkdocs_projects\Liberty-Workshop\src\docs\lab-guides\m</w:t>
+      </w:r>
+      <w:r>
+        <w:t>d\115</w:t>
+      </w:r>
+      <w:r>
         <w:t>4</w:t>
       </w:r>
       <w:r>
@@ -475,22 +955,6 @@
           <w:rStyle w:val="HTMLCode"/>
           <w:rFonts w:eastAsiaTheme="minorHAnsi"/>
         </w:rPr>
-        <w:t xml:space="preserve">/images </w:t>
-      </w:r>
-      <w:r>
-        <w:t>C:\mkdocs_projects\Liberty-Workshop\src\docs\lab-guides\m</w:t>
-      </w:r>
-      <w:r>
-        <w:t>d\lab</w:t>
-      </w:r>
-      <w:r>
-        <w:t>4</w:t>
-      </w:r>
-      <w:r>
-        <w:rPr>
-          <w:rStyle w:val="HTMLCode"/>
-          <w:rFonts w:eastAsiaTheme="minorHAnsi"/>
-        </w:rPr>
         <w:t>\</w:t>
       </w:r>
       <w:r>
@@ -498,7 +962,35 @@
           <w:rStyle w:val="HTMLCode"/>
           <w:rFonts w:eastAsiaTheme="minorHAnsi"/>
         </w:rPr>
-        <w:t>Lab04-Liberty-VSCode_v1.4</w:t>
+        <w:t>Lab0</w:t>
+      </w:r>
+      <w:r>
+        <w:rPr>
+          <w:rStyle w:val="HTMLCode"/>
+          <w:rFonts w:eastAsiaTheme="minorHAnsi"/>
+        </w:rPr>
+        <w:t>1</w:t>
+      </w:r>
+      <w:r>
+        <w:rPr>
+          <w:rStyle w:val="HTMLCode"/>
+          <w:rFonts w:eastAsiaTheme="minorHAnsi"/>
+        </w:rPr>
+        <w:t>-</w:t>
+      </w:r>
+      <w:r>
+        <w:rPr>
+          <w:rStyle w:val="HTMLCode"/>
+          <w:rFonts w:eastAsiaTheme="minorHAnsi"/>
+        </w:rPr>
+        <w:t>Liberty_setup_</w:t>
+      </w:r>
+      <w:r>
+        <w:rPr>
+          <w:rStyle w:val="HTMLCode"/>
+          <w:rFonts w:eastAsiaTheme="minorHAnsi"/>
+        </w:rPr>
+        <w:t>v1.6</w:t>
       </w:r>
       <w:r>
         <w:rPr>
@@ -541,7 +1033,15 @@
     </w:p>
     <w:p>
       <w:r>
-        <w:t>C:\Aim WW Tech Sales\AIM Engagaments\@TECHCON Dallas March 2020\labs\deliverable labs\md</w:t>
+        <w:t xml:space="preserve">C:\Aim WW Tech Sales\AIM </w:t>
+      </w:r>
+      <w:proofErr w:type="spellStart"/>
+      <w:r>
+        <w:t>Engagaments</w:t>
+      </w:r>
+      <w:proofErr w:type="spellEnd"/>
+      <w:r>
+        <w:t>\@TECHCON Dallas March 2020\labs\deliverable labs\md</w:t>
       </w:r>
     </w:p>
     <w:p>
@@ -554,16 +1054,52 @@
         <w:rPr>
           <w:color w:val="FF0000"/>
         </w:rPr>
-        <w:t>Git Format   (-t gfm)</w:t>
-      </w:r>
-    </w:p>
-    <w:p>
-      <w:r>
-        <w:t xml:space="preserve">pandoc -s ITC-26_v1.1-MCM_Policy_Lab_LABGUIDE.docx --wrap=none --reference-links -t </w:t>
-      </w:r>
-      <w:r>
+        <w:t>Git Format</w:t>
+      </w:r>
+      <w:proofErr w:type="gramStart"/>
+      <w:r>
+        <w:rPr>
+          <w:color w:val="FF0000"/>
+        </w:rPr>
+        <w:t xml:space="preserve">   (</w:t>
+      </w:r>
+      <w:proofErr w:type="gramEnd"/>
+      <w:r>
+        <w:rPr>
+          <w:color w:val="FF0000"/>
+        </w:rPr>
+        <w:t xml:space="preserve">-t </w:t>
+      </w:r>
+      <w:proofErr w:type="spellStart"/>
+      <w:r>
+        <w:rPr>
+          <w:color w:val="FF0000"/>
+        </w:rPr>
         <w:t>gfm</w:t>
       </w:r>
+      <w:proofErr w:type="spellEnd"/>
+      <w:r>
+        <w:rPr>
+          <w:color w:val="FF0000"/>
+        </w:rPr>
+        <w:t>)</w:t>
+      </w:r>
+    </w:p>
+    <w:p>
+      <w:proofErr w:type="spellStart"/>
+      <w:r>
+        <w:lastRenderedPageBreak/>
+        <w:t>pandoc</w:t>
+      </w:r>
+      <w:proofErr w:type="spellEnd"/>
+      <w:r>
+        <w:t xml:space="preserve"> -s ITC-26_v1.1-MCM_Policy_Lab_LABGUIDE.docx --wrap=none --reference-links -t </w:t>
+      </w:r>
+      <w:proofErr w:type="spellStart"/>
+      <w:r>
+        <w:t>gfm</w:t>
+      </w:r>
+      <w:proofErr w:type="spellEnd"/>
       <w:r>
         <w:t xml:space="preserve"> -o ITC-26_v1.1-MCM_Policy_Lab_LABGUIDE</w:t>
       </w:r>
@@ -576,8 +1112,13 @@
     </w:p>
     <w:p/>
     <w:p>
-      <w:r>
-        <w:t xml:space="preserve">pandoc -s </w:t>
+      <w:proofErr w:type="spellStart"/>
+      <w:r>
+        <w:t>pandoc</w:t>
+      </w:r>
+      <w:proofErr w:type="spellEnd"/>
+      <w:r>
+        <w:t xml:space="preserve"> -s </w:t>
       </w:r>
       <w:r>
         <w:t>“</w:t>
@@ -599,8 +1140,17 @@
           <w:rStyle w:val="HTMLCode"/>
           <w:rFonts w:eastAsiaTheme="minorHAnsi"/>
         </w:rPr>
-        <w:t>--extract-media=./</w:t>
-      </w:r>
+        <w:t>--extract-media</w:t>
+      </w:r>
+      <w:proofErr w:type="gramStart"/>
+      <w:r>
+        <w:rPr>
+          <w:rStyle w:val="HTMLCode"/>
+          <w:rFonts w:eastAsiaTheme="minorHAnsi"/>
+        </w:rPr>
+        <w:t>=./</w:t>
+      </w:r>
+      <w:proofErr w:type="gramEnd"/>
       <w:r>
         <w:rPr>
           <w:rStyle w:val="HTMLCode"/>
@@ -618,9 +1168,11 @@
       <w:r>
         <w:t xml:space="preserve">-t </w:t>
       </w:r>
+      <w:proofErr w:type="spellStart"/>
       <w:r>
         <w:t>gfm</w:t>
       </w:r>
+      <w:proofErr w:type="spellEnd"/>
       <w:r>
         <w:t xml:space="preserve"> -o </w:t>
       </w:r>
@@ -657,17 +1209,29 @@
           <w:color w:val="FF0000"/>
         </w:rPr>
       </w:pPr>
+      <w:proofErr w:type="spellStart"/>
       <w:r>
         <w:rPr>
           <w:color w:val="FF0000"/>
         </w:rPr>
-        <w:t>Pandoc extended format (-t markdown)</w:t>
-      </w:r>
-    </w:p>
-    <w:p>
-      <w:r>
-        <w:lastRenderedPageBreak/>
-        <w:t>pandoc -s ITC-26_v1.1-MCM_Policy_Lab_LABGUIDE.docx --wrap=none --reference-links -t markdown -o ITC-26_v1.1-MCM_Policy_Lab_LABGUIDE.md</w:t>
+        <w:t>Pandoc</w:t>
+      </w:r>
+      <w:proofErr w:type="spellEnd"/>
+      <w:r>
+        <w:rPr>
+          <w:color w:val="FF0000"/>
+        </w:rPr>
+        <w:t xml:space="preserve"> extended format (-t markdown)</w:t>
+      </w:r>
+    </w:p>
+    <w:p>
+      <w:proofErr w:type="spellStart"/>
+      <w:r>
+        <w:t>pandoc</w:t>
+      </w:r>
+      <w:proofErr w:type="spellEnd"/>
+      <w:r>
+        <w:t xml:space="preserve"> -s ITC-26_v1.1-MCM_Policy_Lab_LABGUIDE.docx --wrap=none --reference-links -t markdown -o ITC-26_v1.1-MCM_Policy_Lab_LABGUIDE.md</w:t>
       </w:r>
     </w:p>
     <w:p/>
@@ -793,11 +1357,19 @@
       <w:pPr>
         <w:pStyle w:val="HTMLPreformatted"/>
       </w:pPr>
-      <w:r>
-        <w:rPr>
-          <w:rStyle w:val="HTMLCode"/>
-        </w:rPr>
-        <w:t xml:space="preserve">pandoc -o </w:t>
+      <w:proofErr w:type="spellStart"/>
+      <w:r>
+        <w:rPr>
+          <w:rStyle w:val="HTMLCode"/>
+        </w:rPr>
+        <w:t>pandoc</w:t>
+      </w:r>
+      <w:proofErr w:type="spellEnd"/>
+      <w:r>
+        <w:rPr>
+          <w:rStyle w:val="HTMLCode"/>
+        </w:rPr>
+        <w:t xml:space="preserve"> -o </w:t>
       </w:r>
       <w:r>
         <w:t>ITC-26_v1.1-MCM_Policy_Lab_LABGUIDE</w:t>
@@ -820,20 +1392,30 @@
       <w:r>
         <w:t xml:space="preserve">t </w:t>
       </w:r>
+      <w:proofErr w:type="spellStart"/>
+      <w:proofErr w:type="gramStart"/>
       <w:r>
         <w:t>gfm</w:t>
       </w:r>
-      <w:r>
-        <w:t xml:space="preserve"> </w:t>
-      </w:r>
-      <w:r>
-        <w:t xml:space="preserve"> </w:t>
-      </w:r>
-      <w:r>
-        <w:rPr>
-          <w:rStyle w:val="HTMLCode"/>
-        </w:rPr>
-        <w:t>--extract-media=./</w:t>
+      <w:proofErr w:type="spellEnd"/>
+      <w:r>
+        <w:t xml:space="preserve"> </w:t>
+      </w:r>
+      <w:r>
+        <w:t xml:space="preserve"> </w:t>
+      </w:r>
+      <w:r>
+        <w:rPr>
+          <w:rStyle w:val="HTMLCode"/>
+        </w:rPr>
+        <w:t>--</w:t>
+      </w:r>
+      <w:proofErr w:type="gramEnd"/>
+      <w:r>
+        <w:rPr>
+          <w:rStyle w:val="HTMLCode"/>
+        </w:rPr>
+        <w:t>extract-media=./</w:t>
       </w:r>
       <w:r>
         <w:rPr>
@@ -885,11 +1467,19 @@
       <w:pPr>
         <w:pStyle w:val="HTMLPreformatted"/>
       </w:pPr>
-      <w:r>
-        <w:rPr>
-          <w:rStyle w:val="HTMLCode"/>
-        </w:rPr>
-        <w:t xml:space="preserve">pandoc -o </w:t>
+      <w:proofErr w:type="spellStart"/>
+      <w:r>
+        <w:rPr>
+          <w:rStyle w:val="HTMLCode"/>
+        </w:rPr>
+        <w:t>pandoc</w:t>
+      </w:r>
+      <w:proofErr w:type="spellEnd"/>
+      <w:r>
+        <w:rPr>
+          <w:rStyle w:val="HTMLCode"/>
+        </w:rPr>
+        <w:t xml:space="preserve"> -o </w:t>
       </w:r>
       <w:r>
         <w:t>ITC-22_v1.6-MCM_Application_Deployment_LABGUIDE</w:t>
@@ -912,20 +1502,30 @@
       <w:r>
         <w:t xml:space="preserve">t </w:t>
       </w:r>
+      <w:proofErr w:type="spellStart"/>
+      <w:proofErr w:type="gramStart"/>
       <w:r>
         <w:t>gfm</w:t>
       </w:r>
-      <w:r>
-        <w:t xml:space="preserve"> </w:t>
-      </w:r>
-      <w:r>
-        <w:t xml:space="preserve"> </w:t>
-      </w:r>
-      <w:r>
-        <w:rPr>
-          <w:rStyle w:val="HTMLCode"/>
-        </w:rPr>
-        <w:t xml:space="preserve">--extract-media=./itc22 </w:t>
+      <w:proofErr w:type="spellEnd"/>
+      <w:r>
+        <w:t xml:space="preserve"> </w:t>
+      </w:r>
+      <w:r>
+        <w:t xml:space="preserve"> </w:t>
+      </w:r>
+      <w:r>
+        <w:rPr>
+          <w:rStyle w:val="HTMLCode"/>
+        </w:rPr>
+        <w:t>--</w:t>
+      </w:r>
+      <w:proofErr w:type="gramEnd"/>
+      <w:r>
+        <w:rPr>
+          <w:rStyle w:val="HTMLCode"/>
+        </w:rPr>
+        <w:t xml:space="preserve">extract-media=./itc22 </w:t>
       </w:r>
       <w:r>
         <w:t>ITC-22_v1.6-MCM_Application_Deployment_LABGUIDE</w:t>
@@ -966,11 +1566,19 @@
       <w:pPr>
         <w:pStyle w:val="HTMLPreformatted"/>
       </w:pPr>
-      <w:r>
-        <w:rPr>
-          <w:rStyle w:val="HTMLCode"/>
-        </w:rPr>
-        <w:t xml:space="preserve">pandoc -o </w:t>
+      <w:proofErr w:type="spellStart"/>
+      <w:r>
+        <w:rPr>
+          <w:rStyle w:val="HTMLCode"/>
+        </w:rPr>
+        <w:t>pandoc</w:t>
+      </w:r>
+      <w:proofErr w:type="spellEnd"/>
+      <w:r>
+        <w:rPr>
+          <w:rStyle w:val="HTMLCode"/>
+        </w:rPr>
+        <w:t xml:space="preserve"> -o </w:t>
       </w:r>
       <w:r>
         <w:t>ITC-19_v1.2-Evaluate_WAS_Apps_Transformation_Advisor_LABGUDE</w:t>
@@ -993,20 +1601,30 @@
       <w:r>
         <w:t xml:space="preserve">t </w:t>
       </w:r>
+      <w:proofErr w:type="spellStart"/>
+      <w:proofErr w:type="gramStart"/>
       <w:r>
         <w:t>gfm</w:t>
       </w:r>
-      <w:r>
-        <w:t xml:space="preserve"> </w:t>
-      </w:r>
-      <w:r>
-        <w:t xml:space="preserve"> </w:t>
-      </w:r>
-      <w:r>
-        <w:rPr>
-          <w:rStyle w:val="HTMLCode"/>
-        </w:rPr>
-        <w:t xml:space="preserve">--extract-media=./itc19 </w:t>
+      <w:proofErr w:type="spellEnd"/>
+      <w:r>
+        <w:t xml:space="preserve"> </w:t>
+      </w:r>
+      <w:r>
+        <w:t xml:space="preserve"> </w:t>
+      </w:r>
+      <w:r>
+        <w:rPr>
+          <w:rStyle w:val="HTMLCode"/>
+        </w:rPr>
+        <w:t>--</w:t>
+      </w:r>
+      <w:proofErr w:type="gramEnd"/>
+      <w:r>
+        <w:rPr>
+          <w:rStyle w:val="HTMLCode"/>
+        </w:rPr>
+        <w:t xml:space="preserve">extract-media=./itc19 </w:t>
       </w:r>
       <w:r>
         <w:t>ITC-19_v1.2-Evaluate_WAS_Apps_Transformation_Advisor_LABGUDE</w:t>
@@ -1056,11 +1674,19 @@
       <w:pPr>
         <w:pStyle w:val="HTMLPreformatted"/>
       </w:pPr>
-      <w:r>
-        <w:rPr>
-          <w:rStyle w:val="HTMLCode"/>
-        </w:rPr>
-        <w:t xml:space="preserve">pandoc -o </w:t>
+      <w:proofErr w:type="spellStart"/>
+      <w:r>
+        <w:rPr>
+          <w:rStyle w:val="HTMLCode"/>
+        </w:rPr>
+        <w:t>pandoc</w:t>
+      </w:r>
+      <w:proofErr w:type="spellEnd"/>
+      <w:r>
+        <w:rPr>
+          <w:rStyle w:val="HTMLCode"/>
+        </w:rPr>
+        <w:t xml:space="preserve"> -o </w:t>
       </w:r>
       <w:r>
         <w:t>ITC-20_v2.2-App_Modernization_WAS_Base_Container_OSCP_LABGUDE</w:t>
@@ -1083,20 +1709,30 @@
       <w:r>
         <w:t xml:space="preserve">t </w:t>
       </w:r>
+      <w:proofErr w:type="spellStart"/>
+      <w:proofErr w:type="gramStart"/>
       <w:r>
         <w:t>gfm</w:t>
       </w:r>
-      <w:r>
-        <w:t xml:space="preserve"> </w:t>
-      </w:r>
-      <w:r>
-        <w:t xml:space="preserve"> </w:t>
-      </w:r>
-      <w:r>
-        <w:rPr>
-          <w:rStyle w:val="HTMLCode"/>
-        </w:rPr>
-        <w:t xml:space="preserve">--extract-media=./itc20 </w:t>
+      <w:proofErr w:type="spellEnd"/>
+      <w:r>
+        <w:t xml:space="preserve"> </w:t>
+      </w:r>
+      <w:r>
+        <w:t xml:space="preserve"> </w:t>
+      </w:r>
+      <w:r>
+        <w:rPr>
+          <w:rStyle w:val="HTMLCode"/>
+        </w:rPr>
+        <w:t>--</w:t>
+      </w:r>
+      <w:proofErr w:type="gramEnd"/>
+      <w:r>
+        <w:rPr>
+          <w:rStyle w:val="HTMLCode"/>
+        </w:rPr>
+        <w:t xml:space="preserve">extract-media=./itc20 </w:t>
       </w:r>
       <w:r>
         <w:t>ITC-20_v2.2-App_Modernization_WAS_Base_Container_OSCP_LABGUDE</w:t>
@@ -1146,11 +1782,20 @@
       <w:pPr>
         <w:pStyle w:val="HTMLPreformatted"/>
       </w:pPr>
-      <w:r>
-        <w:rPr>
-          <w:rStyle w:val="HTMLCode"/>
-        </w:rPr>
-        <w:t xml:space="preserve">pandoc -o </w:t>
+      <w:proofErr w:type="spellStart"/>
+      <w:r>
+        <w:rPr>
+          <w:rStyle w:val="HTMLCode"/>
+        </w:rPr>
+        <w:lastRenderedPageBreak/>
+        <w:t>pandoc</w:t>
+      </w:r>
+      <w:proofErr w:type="spellEnd"/>
+      <w:r>
+        <w:rPr>
+          <w:rStyle w:val="HTMLCode"/>
+        </w:rPr>
+        <w:t xml:space="preserve"> -o </w:t>
       </w:r>
       <w:r>
         <w:t>ITC-21_v3.13_CreateDeployCloudNativeICP4A_LABGUDE</w:t>
@@ -1173,20 +1818,30 @@
       <w:r>
         <w:t xml:space="preserve">t </w:t>
       </w:r>
+      <w:proofErr w:type="spellStart"/>
+      <w:proofErr w:type="gramStart"/>
       <w:r>
         <w:t>gfm</w:t>
       </w:r>
-      <w:r>
-        <w:t xml:space="preserve"> </w:t>
-      </w:r>
-      <w:r>
-        <w:t xml:space="preserve"> </w:t>
-      </w:r>
-      <w:r>
-        <w:rPr>
-          <w:rStyle w:val="HTMLCode"/>
-        </w:rPr>
-        <w:t xml:space="preserve">--extract-media=./itc21 </w:t>
+      <w:proofErr w:type="spellEnd"/>
+      <w:r>
+        <w:t xml:space="preserve"> </w:t>
+      </w:r>
+      <w:r>
+        <w:t xml:space="preserve"> </w:t>
+      </w:r>
+      <w:r>
+        <w:rPr>
+          <w:rStyle w:val="HTMLCode"/>
+        </w:rPr>
+        <w:t>--</w:t>
+      </w:r>
+      <w:proofErr w:type="gramEnd"/>
+      <w:r>
+        <w:rPr>
+          <w:rStyle w:val="HTMLCode"/>
+        </w:rPr>
+        <w:t xml:space="preserve">extract-media=./itc21 </w:t>
       </w:r>
       <w:r>
         <w:t>ITC-21_v3.13_CreateDeployCloudNativeICP4A_LABGUDE</w:t>

</xml_diff>